<commit_message>
Se actualizan los Requerimientos no funcionales y se eliminan los Requerimientos no funcionales que ya estan explicados en Requerimiento funcionales
</commit_message>
<xml_diff>
--- a/Documentos/Requerimientos no Funcionales/RQNF01003.docx
+++ b/Documentos/Requerimientos no Funcionales/RQNF01003.docx
@@ -882,6 +882,15 @@
                 <w:szCs w:val="24"/>
               </w:rPr>
             </w:pPr>
+            <w:r>
+              <w:rPr>
+                <w:b/>
+                <w:color w:val="000000" w:themeColor="text1"/>
+                <w:sz w:val="24"/>
+                <w:szCs w:val="24"/>
+              </w:rPr>
+              <w:t>No aplica</w:t>
+            </w:r>
           </w:p>
         </w:tc>
       </w:tr>
@@ -1140,8 +1149,6 @@
               </w:rPr>
               <w:t>postcondición</w:t>
             </w:r>
-            <w:bookmarkStart w:id="0" w:name="_GoBack"/>
-            <w:bookmarkEnd w:id="0"/>
             <w:r>
               <w:rPr>
                 <w:b/>
@@ -1237,6 +1244,8 @@
           <w:szCs w:val="24"/>
         </w:rPr>
       </w:pPr>
+      <w:bookmarkStart w:id="0" w:name="_GoBack"/>
+      <w:bookmarkEnd w:id="0"/>
     </w:p>
     <w:p>
       <w:pPr>
@@ -1659,6 +1668,114 @@
                 <w:szCs w:val="24"/>
               </w:rPr>
               <w:t>Juan Diego Ríos Ballesteros</w:t>
+            </w:r>
+          </w:p>
+        </w:tc>
+      </w:tr>
+      <w:tr>
+        <w:tc>
+          <w:tcPr>
+            <w:tcW w:w="1480" w:type="dxa"/>
+            <w:vAlign w:val="center"/>
+          </w:tcPr>
+          <w:p>
+            <w:pPr>
+              <w:contextualSpacing/>
+              <w:jc w:val="center"/>
+              <w:rPr>
+                <w:b/>
+                <w:color w:val="000000" w:themeColor="text1"/>
+                <w:sz w:val="24"/>
+                <w:szCs w:val="24"/>
+              </w:rPr>
+            </w:pPr>
+            <w:r>
+              <w:rPr>
+                <w:b/>
+                <w:color w:val="000000" w:themeColor="text1"/>
+                <w:sz w:val="24"/>
+                <w:szCs w:val="24"/>
+              </w:rPr>
+              <w:t>1.2</w:t>
+            </w:r>
+          </w:p>
+        </w:tc>
+        <w:tc>
+          <w:tcPr>
+            <w:tcW w:w="3164" w:type="dxa"/>
+            <w:vAlign w:val="center"/>
+          </w:tcPr>
+          <w:p>
+            <w:pPr>
+              <w:contextualSpacing/>
+              <w:jc w:val="center"/>
+              <w:rPr>
+                <w:b/>
+                <w:color w:val="000000" w:themeColor="text1"/>
+                <w:sz w:val="24"/>
+                <w:szCs w:val="24"/>
+              </w:rPr>
+            </w:pPr>
+            <w:r>
+              <w:rPr>
+                <w:b/>
+                <w:color w:val="000000" w:themeColor="text1"/>
+                <w:sz w:val="24"/>
+                <w:szCs w:val="24"/>
+              </w:rPr>
+              <w:t>Abril, 28 del 2017</w:t>
+            </w:r>
+          </w:p>
+        </w:tc>
+        <w:tc>
+          <w:tcPr>
+            <w:tcW w:w="5670" w:type="dxa"/>
+          </w:tcPr>
+          <w:p>
+            <w:pPr>
+              <w:contextualSpacing/>
+              <w:jc w:val="both"/>
+              <w:rPr>
+                <w:b/>
+                <w:color w:val="000000" w:themeColor="text1"/>
+                <w:sz w:val="24"/>
+                <w:szCs w:val="24"/>
+              </w:rPr>
+            </w:pPr>
+            <w:r>
+              <w:rPr>
+                <w:b/>
+                <w:color w:val="000000" w:themeColor="text1"/>
+                <w:sz w:val="24"/>
+                <w:szCs w:val="24"/>
+              </w:rPr>
+              <w:t>Se redactó “No aplica” en descripción general del cambio</w:t>
+            </w:r>
+          </w:p>
+        </w:tc>
+        <w:tc>
+          <w:tcPr>
+            <w:tcW w:w="3402" w:type="dxa"/>
+            <w:vAlign w:val="center"/>
+          </w:tcPr>
+          <w:p>
+            <w:pPr>
+              <w:contextualSpacing/>
+              <w:rPr>
+                <w:b/>
+                <w:color w:val="000000" w:themeColor="text1"/>
+                <w:sz w:val="24"/>
+                <w:szCs w:val="24"/>
+              </w:rPr>
+            </w:pPr>
+            <w:r>
+              <w:rPr>
+                <w:b/>
+                <w:color w:val="000000" w:themeColor="text1"/>
+                <w:sz w:val="24"/>
+                <w:szCs w:val="24"/>
+              </w:rPr>
+              <w:t>Juan diego Ríos Ballesteros</w:t>
             </w:r>
           </w:p>
         </w:tc>
@@ -3573,7 +3690,7 @@
 </file>
 
 <file path=customXml/itemProps1.xml><?xml version="1.0" encoding="utf-8"?>
-<ds:datastoreItem xmlns:ds="http://schemas.openxmlformats.org/officeDocument/2006/customXml" ds:itemID="{1B13862E-44E8-4765-9B9D-8C5CE5BA86D6}">
+<ds:datastoreItem xmlns:ds="http://schemas.openxmlformats.org/officeDocument/2006/customXml" ds:itemID="{D073D3B1-7E5C-4618-9F75-8AB4CF145F49}">
   <ds:schemaRefs>
     <ds:schemaRef ds:uri="http://schemas.openxmlformats.org/officeDocument/2006/bibliography"/>
   </ds:schemaRefs>

</xml_diff>